<commit_message>
B is now E
</commit_message>
<xml_diff>
--- a/docpac_feb25/docpac_feb25.docx
+++ b/docpac_feb25/docpac_feb25.docx
@@ -202,7 +202,7 @@
       </w:pPr>
       <w:r>
         <w:pict w14:anchorId="3EF3DB5E">
-          <v:shape id="_x0000_i1038" type="#_x0000_t75" style="width:7.2pt;height:7.2pt;visibility:visible;mso-wrap-style:square">
+          <v:shape id="_x0000_i1029" type="#_x0000_t75" style="width:7.45pt;height:7.45pt;visibility:visible;mso-wrap-style:square">
             <v:imagedata r:id="rId10" o:title="6867D38F"/>
           </v:shape>
         </w:pict>
@@ -246,10 +246,7 @@
         <w:spacing w:after="0"/>
       </w:pPr>
       <w:r>
-        <w:t>Exam 3, Final Prep</w:t>
-      </w:r>
-      <w:r>
-        <w:t xml:space="preserve"> (pg. 2)</w:t>
+        <w:t>Exam 3, Final Prep (pg. 2)</w:t>
       </w:r>
     </w:p>
     <w:p>
@@ -296,7 +293,7 @@
       </w:pPr>
       <w:r>
         <w:pict w14:anchorId="37D2AC37">
-          <v:shape id="image1.png" o:spid="_x0000_i1029" type="#_x0000_t75" alt="Download from cloud" style="width:14.4pt;height:14.4pt;visibility:visible;mso-wrap-style:square">
+          <v:shape id="image1.png" o:spid="_x0000_i1030" type="#_x0000_t75" alt="Download from cloud" style="width:14.25pt;height:14.25pt;visibility:visible;mso-wrap-style:square">
             <v:imagedata r:id="rId11" o:title="Download from cloud"/>
           </v:shape>
         </w:pict>
@@ -392,13 +389,7 @@
         </w:drawing>
       </w:r>
       <w:r>
-        <w:t xml:space="preserve">Teams: </w:t>
-      </w:r>
-      <w:r>
-        <w:t>Exam 3, Final Prep</w:t>
-      </w:r>
-      <w:r>
-        <w:t xml:space="preserve"> (pg. 2)</w:t>
+        <w:t>Teams: Exam 3, Final Prep (pg. 2)</w:t>
       </w:r>
     </w:p>
     <w:p>
@@ -508,10 +499,7 @@
         <w:spacing w:after="0"/>
       </w:pPr>
       <w:r>
-        <w:t>Feb 2</w:t>
-      </w:r>
-      <w:r>
-        <w:t>5</w:t>
+        <w:t>Feb 25</w:t>
       </w:r>
       <w:r>
         <w:rPr>
@@ -1165,26 +1153,13 @@
           <w:i/>
           <w:sz w:val="20"/>
         </w:rPr>
-        <w:t>/</w:t>
-      </w:r>
-      <w:r>
-        <w:rPr>
-          <w:i/>
+        <w:t>/application</w:t>
+      </w:r>
+      <w:r>
+        <w:rPr>
           <w:sz w:val="20"/>
         </w:rPr>
-        <w:t>application</w:t>
-      </w:r>
-      <w:r>
-        <w:rPr>
-          <w:sz w:val="20"/>
-        </w:rPr>
-        <w:t>’</w:t>
-      </w:r>
-      <w:r>
-        <w:rPr>
-          <w:sz w:val="20"/>
-        </w:rPr>
-        <w:t xml:space="preserve"> directory, create a</w:t>
+        <w:t>’ directory, create a</w:t>
       </w:r>
       <w:r>
         <w:rPr>
@@ -1672,22 +1647,24 @@
           <w:sz w:val="21"/>
           <w:szCs w:val="21"/>
         </w:rPr>
-        <w:t xml:space="preserve"> Caron, and Logan Hiller</w:t>
+        <w:t xml:space="preserve"> Caron, and Logan Hiller are considered to be </w:t>
       </w:r>
       <w:r>
         <w:rPr>
           <w:sz w:val="21"/>
           <w:szCs w:val="21"/>
         </w:rPr>
-        <w:t xml:space="preserve"> are considered to be </w:t>
+        <w:t xml:space="preserve">Team </w:t>
       </w:r>
       <w:r>
         <w:rPr>
           <w:sz w:val="21"/>
           <w:szCs w:val="21"/>
         </w:rPr>
-        <w:t>Team B</w:t>
-      </w:r>
+        <w:t>E</w:t>
+      </w:r>
+      <w:bookmarkStart w:id="0" w:name="_GoBack"/>
+      <w:bookmarkEnd w:id="0"/>
       <w:r>
         <w:rPr>
           <w:sz w:val="21"/>
@@ -3100,7 +3077,7 @@
                 <v:shape id="_x0000_s1037" type="#_x0000_t75" style="position:absolute;margin-left:1.6pt;margin-top:3pt;width:57pt;height:219.75pt;z-index:251661312;mso-position-horizontal-relative:text;mso-position-vertical-relative:text;mso-width-relative:page;mso-height-relative:page">
                   <v:imagedata r:id="rId13" o:title=""/>
                 </v:shape>
-                <o:OLEObject Type="Embed" ProgID="PBrush" ShapeID="_x0000_s1037" DrawAspect="Content" ObjectID="_1706956529" r:id="rId14"/>
+                <o:OLEObject Type="Embed" ProgID="PBrush" ShapeID="_x0000_s1037" DrawAspect="Content" ObjectID="_1707025188" r:id="rId14"/>
               </w:object>
             </w:r>
           </w:p>
@@ -4132,9 +4109,7 @@
       </w:tr>
     </w:tbl>
     <w:p>
-      <w:bookmarkStart w:id="0" w:name="_gjdgxs" w:colFirst="0" w:colLast="0"/>
-      <w:bookmarkStart w:id="1" w:name="_GoBack"/>
-      <w:bookmarkEnd w:id="0"/>
+      <w:bookmarkStart w:id="1" w:name="_gjdgxs" w:colFirst="0" w:colLast="0"/>
       <w:bookmarkEnd w:id="1"/>
     </w:p>
     <w:sectPr>
@@ -4608,28 +4583,28 @@
         <v:path o:extrusionok="f" gradientshapeok="t" o:connecttype="rect"/>
         <o:lock v:ext="edit" aspectratio="t"/>
       </v:shapetype>
-      <v:shape id="_x0000_i1029" type="#_x0000_t75" alt="Pencil Svg Png Icon Free Download (#376363 ..." style="width:691.2pt;height:734.4pt;visibility:visible;mso-wrap-style:square" o:bullet="t">
+      <v:shape id="_x0000_i1026" type="#_x0000_t75" alt="Pencil Svg Png Icon Free Download (#376363 ..." style="width:690.8pt;height:734.25pt;visibility:visible;mso-wrap-style:square" o:bullet="t">
         <v:imagedata r:id="rId1" o:title="Pencil Svg Png Icon Free Download (#376363 "/>
       </v:shape>
     </w:pict>
   </w:numPicBullet>
   <w:numPicBullet w:numPicBulletId="1">
     <w:pict>
-      <v:shape id="_x0000_i1030" type="#_x0000_t75" alt="Eye Icon - Free Download at Icons8" style="width:1202.4pt;height:1202.4pt;visibility:visible;mso-wrap-style:square" o:bullet="t">
+      <v:shape id="_x0000_i1027" type="#_x0000_t75" alt="Eye Icon - Free Download at Icons8" style="width:1202.25pt;height:1202.25pt;visibility:visible;mso-wrap-style:square" o:bullet="t">
         <v:imagedata r:id="rId2" o:title="Eye Icon - Free Download at Icons8"/>
       </v:shape>
     </w:pict>
   </w:numPicBullet>
   <w:numPicBullet w:numPicBulletId="2">
     <w:pict>
-      <v:shape id="_x0000_i1031" type="#_x0000_t75" alt="Download from cloud" style="width:36pt;height:36pt;visibility:visible;mso-wrap-style:square" o:bullet="t">
+      <v:shape id="_x0000_i1028" type="#_x0000_t75" alt="Download from cloud" style="width:36pt;height:36pt;visibility:visible;mso-wrap-style:square" o:bullet="t">
         <v:imagedata r:id="rId3" o:title="Download from cloud"/>
       </v:shape>
     </w:pict>
   </w:numPicBullet>
   <w:numPicBullet w:numPicBulletId="3">
     <w:pict>
-      <v:shape id="_x0000_i1032" type="#_x0000_t75" style="width:165.6pt;height:165.6pt;visibility:visible;mso-wrap-style:square" o:bullet="t">
+      <v:shape id="_x0000_i1029" type="#_x0000_t75" style="width:165.75pt;height:165.75pt;visibility:visible;mso-wrap-style:square" o:bullet="t">
         <v:imagedata r:id="rId4" o:title="6867D38F"/>
       </v:shape>
     </w:pict>
@@ -7718,6 +7693,36 @@
     <w:basedOn w:val="DefaultParagraphFont"/>
     <w:rsid w:val="00210A26"/>
   </w:style>
+  <w:style w:type="paragraph" w:styleId="BalloonText">
+    <w:name w:val="Balloon Text"/>
+    <w:basedOn w:val="Normal"/>
+    <w:link w:val="BalloonTextChar"/>
+    <w:uiPriority w:val="99"/>
+    <w:semiHidden/>
+    <w:unhideWhenUsed/>
+    <w:rsid w:val="00C647C5"/>
+    <w:pPr>
+      <w:spacing w:after="0" w:line="240" w:lineRule="auto"/>
+    </w:pPr>
+    <w:rPr>
+      <w:rFonts w:ascii="Segoe UI" w:hAnsi="Segoe UI" w:cs="Segoe UI"/>
+      <w:sz w:val="18"/>
+      <w:szCs w:val="18"/>
+    </w:rPr>
+  </w:style>
+  <w:style w:type="character" w:customStyle="1" w:styleId="BalloonTextChar">
+    <w:name w:val="Balloon Text Char"/>
+    <w:basedOn w:val="DefaultParagraphFont"/>
+    <w:link w:val="BalloonText"/>
+    <w:uiPriority w:val="99"/>
+    <w:semiHidden/>
+    <w:rsid w:val="00C647C5"/>
+    <w:rPr>
+      <w:rFonts w:ascii="Segoe UI" w:hAnsi="Segoe UI" w:cs="Segoe UI"/>
+      <w:sz w:val="18"/>
+      <w:szCs w:val="18"/>
+    </w:rPr>
+  </w:style>
 </w:styles>
 </file>
 
@@ -8042,12 +8047,9 @@
 </file>
 
 <file path=customXml/item1.xml><?xml version="1.0" encoding="utf-8"?>
-<?mso-contentType ?>
-<FormTemplates xmlns="http://schemas.microsoft.com/sharepoint/v3/contenttype/forms">
-  <Display>DocumentLibraryForm</Display>
-  <Edit>DocumentLibraryForm</Edit>
-  <New>DocumentLibraryForm</New>
-</FormTemplates>
+<p:properties xmlns:p="http://schemas.microsoft.com/office/2006/metadata/properties" xmlns:xsi="http://www.w3.org/2001/XMLSchema-instance" xmlns:pc="http://schemas.microsoft.com/office/infopath/2007/PartnerControls">
+  <documentManagement/>
+</p:properties>
 </file>
 
 <file path=customXml/item2.xml><?xml version="1.0" encoding="utf-8"?>
@@ -8280,15 +8282,27 @@
 </file>
 
 <file path=customXml/item3.xml><?xml version="1.0" encoding="utf-8"?>
-<p:properties xmlns:p="http://schemas.microsoft.com/office/2006/metadata/properties" xmlns:xsi="http://www.w3.org/2001/XMLSchema-instance" xmlns:pc="http://schemas.microsoft.com/office/infopath/2007/PartnerControls">
-  <documentManagement/>
-</p:properties>
+<?mso-contentType ?>
+<FormTemplates xmlns="http://schemas.microsoft.com/sharepoint/v3/contenttype/forms">
+  <Display>DocumentLibraryForm</Display>
+  <Edit>DocumentLibraryForm</Edit>
+  <New>DocumentLibraryForm</New>
+</FormTemplates>
 </file>
 
 <file path=customXml/itemProps1.xml><?xml version="1.0" encoding="utf-8"?>
-<ds:datastoreItem xmlns:ds="http://schemas.openxmlformats.org/officeDocument/2006/customXml" ds:itemID="{7BFD71E4-33D5-445D-9CFC-21F1C7989C0E}">
+<ds:datastoreItem xmlns:ds="http://schemas.openxmlformats.org/officeDocument/2006/customXml" ds:itemID="{1A5F5AF1-B05B-4704-B970-F66948F444EC}">
   <ds:schemaRefs>
-    <ds:schemaRef ds:uri="http://schemas.microsoft.com/sharepoint/v3/contenttype/forms"/>
+    <ds:schemaRef ds:uri="http://purl.org/dc/elements/1.1/"/>
+    <ds:schemaRef ds:uri="http://schemas.microsoft.com/office/2006/metadata/properties"/>
+    <ds:schemaRef ds:uri="http://purl.org/dc/terms/"/>
+    <ds:schemaRef ds:uri="http://schemas.microsoft.com/office/2006/documentManagement/types"/>
+    <ds:schemaRef ds:uri="fc2bff61-6a31-4c51-9f32-b9bba46405e5"/>
+    <ds:schemaRef ds:uri="http://schemas.openxmlformats.org/package/2006/metadata/core-properties"/>
+    <ds:schemaRef ds:uri="http://schemas.microsoft.com/office/infopath/2007/PartnerControls"/>
+    <ds:schemaRef ds:uri="http://www.w3.org/XML/1998/namespace"/>
+    <ds:schemaRef ds:uri="cc9255bc-4d99-4f42-bba5-857cbcc6e725"/>
+    <ds:schemaRef ds:uri="http://purl.org/dc/dcmitype/"/>
   </ds:schemaRefs>
 </ds:datastoreItem>
 </file>
@@ -8313,18 +8327,9 @@
 </file>
 
 <file path=customXml/itemProps3.xml><?xml version="1.0" encoding="utf-8"?>
-<ds:datastoreItem xmlns:ds="http://schemas.openxmlformats.org/officeDocument/2006/customXml" ds:itemID="{1A5F5AF1-B05B-4704-B970-F66948F444EC}">
+<ds:datastoreItem xmlns:ds="http://schemas.openxmlformats.org/officeDocument/2006/customXml" ds:itemID="{7BFD71E4-33D5-445D-9CFC-21F1C7989C0E}">
   <ds:schemaRefs>
-    <ds:schemaRef ds:uri="http://schemas.openxmlformats.org/package/2006/metadata/core-properties"/>
-    <ds:schemaRef ds:uri="http://purl.org/dc/terms/"/>
-    <ds:schemaRef ds:uri="http://schemas.microsoft.com/office/2006/documentManagement/types"/>
-    <ds:schemaRef ds:uri="http://purl.org/dc/dcmitype/"/>
-    <ds:schemaRef ds:uri="http://schemas.microsoft.com/office/infopath/2007/PartnerControls"/>
-    <ds:schemaRef ds:uri="fc2bff61-6a31-4c51-9f32-b9bba46405e5"/>
-    <ds:schemaRef ds:uri="http://purl.org/dc/elements/1.1/"/>
-    <ds:schemaRef ds:uri="cc9255bc-4d99-4f42-bba5-857cbcc6e725"/>
-    <ds:schemaRef ds:uri="http://schemas.microsoft.com/office/2006/metadata/properties"/>
-    <ds:schemaRef ds:uri="http://www.w3.org/XML/1998/namespace"/>
+    <ds:schemaRef ds:uri="http://schemas.microsoft.com/sharepoint/v3/contenttype/forms"/>
   </ds:schemaRefs>
 </ds:datastoreItem>
 </file>
</xml_diff>

<commit_message>
Fixed Typo in Exam 3
</commit_message>
<xml_diff>
--- a/docpac_feb25/docpac_feb25.docx
+++ b/docpac_feb25/docpac_feb25.docx
@@ -202,7 +202,7 @@
       </w:pPr>
       <w:r>
         <w:pict w14:anchorId="3EF3DB5E">
-          <v:shape id="_x0000_i1038" type="#_x0000_t75" style="width:7.2pt;height:7.2pt;visibility:visible;mso-wrap-style:square">
+          <v:shape id="_x0000_i1029" type="#_x0000_t75" style="width:7.45pt;height:7.45pt;visibility:visible;mso-wrap-style:square">
             <v:imagedata r:id="rId10" o:title="6867D38F"/>
           </v:shape>
         </w:pict>
@@ -246,10 +246,7 @@
         <w:spacing w:after="0"/>
       </w:pPr>
       <w:r>
-        <w:t>Exam 3, Final Prep</w:t>
-      </w:r>
-      <w:r>
-        <w:t xml:space="preserve"> (pg. 2)</w:t>
+        <w:t>Exam 3, Final Prep (pg. 2)</w:t>
       </w:r>
     </w:p>
     <w:p>
@@ -296,7 +293,7 @@
       </w:pPr>
       <w:r>
         <w:pict w14:anchorId="37D2AC37">
-          <v:shape id="image1.png" o:spid="_x0000_i1029" type="#_x0000_t75" alt="Download from cloud" style="width:14.4pt;height:14.4pt;visibility:visible;mso-wrap-style:square">
+          <v:shape id="image1.png" o:spid="_x0000_i1030" type="#_x0000_t75" alt="Download from cloud" style="width:14.25pt;height:14.25pt;visibility:visible;mso-wrap-style:square">
             <v:imagedata r:id="rId11" o:title="Download from cloud"/>
           </v:shape>
         </w:pict>
@@ -392,13 +389,7 @@
         </w:drawing>
       </w:r>
       <w:r>
-        <w:t xml:space="preserve">Teams: </w:t>
-      </w:r>
-      <w:r>
-        <w:t>Exam 3, Final Prep</w:t>
-      </w:r>
-      <w:r>
-        <w:t xml:space="preserve"> (pg. 2)</w:t>
+        <w:t>Teams: Exam 3, Final Prep (pg. 2)</w:t>
       </w:r>
     </w:p>
     <w:p>
@@ -508,10 +499,7 @@
         <w:spacing w:after="0"/>
       </w:pPr>
       <w:r>
-        <w:t>Feb 2</w:t>
-      </w:r>
-      <w:r>
-        <w:t>5</w:t>
+        <w:t>Feb 25</w:t>
       </w:r>
       <w:r>
         <w:rPr>
@@ -1165,26 +1153,13 @@
           <w:i/>
           <w:sz w:val="20"/>
         </w:rPr>
-        <w:t>/</w:t>
-      </w:r>
-      <w:r>
-        <w:rPr>
-          <w:i/>
+        <w:t>/application</w:t>
+      </w:r>
+      <w:r>
+        <w:rPr>
           <w:sz w:val="20"/>
         </w:rPr>
-        <w:t>application</w:t>
-      </w:r>
-      <w:r>
-        <w:rPr>
-          <w:sz w:val="20"/>
-        </w:rPr>
-        <w:t>’</w:t>
-      </w:r>
-      <w:r>
-        <w:rPr>
-          <w:sz w:val="20"/>
-        </w:rPr>
-        <w:t xml:space="preserve"> directory, create a</w:t>
+        <w:t>’ directory, create a</w:t>
       </w:r>
       <w:r>
         <w:rPr>
@@ -1672,22 +1647,24 @@
           <w:sz w:val="21"/>
           <w:szCs w:val="21"/>
         </w:rPr>
-        <w:t xml:space="preserve"> Caron, and Logan Hiller</w:t>
+        <w:t xml:space="preserve"> Caron, and Logan Hiller are considered to be </w:t>
       </w:r>
       <w:r>
         <w:rPr>
           <w:sz w:val="21"/>
           <w:szCs w:val="21"/>
         </w:rPr>
-        <w:t xml:space="preserve"> are considered to be </w:t>
+        <w:t xml:space="preserve">Team </w:t>
       </w:r>
       <w:r>
         <w:rPr>
           <w:sz w:val="21"/>
           <w:szCs w:val="21"/>
         </w:rPr>
-        <w:t>Team B</w:t>
-      </w:r>
+        <w:t>E</w:t>
+      </w:r>
+      <w:bookmarkStart w:id="0" w:name="_GoBack"/>
+      <w:bookmarkEnd w:id="0"/>
       <w:r>
         <w:rPr>
           <w:sz w:val="21"/>
@@ -3100,7 +3077,7 @@
                 <v:shape id="_x0000_s1037" type="#_x0000_t75" style="position:absolute;margin-left:1.6pt;margin-top:3pt;width:57pt;height:219.75pt;z-index:251661312;mso-position-horizontal-relative:text;mso-position-vertical-relative:text;mso-width-relative:page;mso-height-relative:page">
                   <v:imagedata r:id="rId13" o:title=""/>
                 </v:shape>
-                <o:OLEObject Type="Embed" ProgID="PBrush" ShapeID="_x0000_s1037" DrawAspect="Content" ObjectID="_1706956529" r:id="rId14"/>
+                <o:OLEObject Type="Embed" ProgID="PBrush" ShapeID="_x0000_s1037" DrawAspect="Content" ObjectID="_1707025188" r:id="rId14"/>
               </w:object>
             </w:r>
           </w:p>
@@ -4132,9 +4109,7 @@
       </w:tr>
     </w:tbl>
     <w:p>
-      <w:bookmarkStart w:id="0" w:name="_gjdgxs" w:colFirst="0" w:colLast="0"/>
-      <w:bookmarkStart w:id="1" w:name="_GoBack"/>
-      <w:bookmarkEnd w:id="0"/>
+      <w:bookmarkStart w:id="1" w:name="_gjdgxs" w:colFirst="0" w:colLast="0"/>
       <w:bookmarkEnd w:id="1"/>
     </w:p>
     <w:sectPr>
@@ -4608,28 +4583,28 @@
         <v:path o:extrusionok="f" gradientshapeok="t" o:connecttype="rect"/>
         <o:lock v:ext="edit" aspectratio="t"/>
       </v:shapetype>
-      <v:shape id="_x0000_i1029" type="#_x0000_t75" alt="Pencil Svg Png Icon Free Download (#376363 ..." style="width:691.2pt;height:734.4pt;visibility:visible;mso-wrap-style:square" o:bullet="t">
+      <v:shape id="_x0000_i1026" type="#_x0000_t75" alt="Pencil Svg Png Icon Free Download (#376363 ..." style="width:690.8pt;height:734.25pt;visibility:visible;mso-wrap-style:square" o:bullet="t">
         <v:imagedata r:id="rId1" o:title="Pencil Svg Png Icon Free Download (#376363 "/>
       </v:shape>
     </w:pict>
   </w:numPicBullet>
   <w:numPicBullet w:numPicBulletId="1">
     <w:pict>
-      <v:shape id="_x0000_i1030" type="#_x0000_t75" alt="Eye Icon - Free Download at Icons8" style="width:1202.4pt;height:1202.4pt;visibility:visible;mso-wrap-style:square" o:bullet="t">
+      <v:shape id="_x0000_i1027" type="#_x0000_t75" alt="Eye Icon - Free Download at Icons8" style="width:1202.25pt;height:1202.25pt;visibility:visible;mso-wrap-style:square" o:bullet="t">
         <v:imagedata r:id="rId2" o:title="Eye Icon - Free Download at Icons8"/>
       </v:shape>
     </w:pict>
   </w:numPicBullet>
   <w:numPicBullet w:numPicBulletId="2">
     <w:pict>
-      <v:shape id="_x0000_i1031" type="#_x0000_t75" alt="Download from cloud" style="width:36pt;height:36pt;visibility:visible;mso-wrap-style:square" o:bullet="t">
+      <v:shape id="_x0000_i1028" type="#_x0000_t75" alt="Download from cloud" style="width:36pt;height:36pt;visibility:visible;mso-wrap-style:square" o:bullet="t">
         <v:imagedata r:id="rId3" o:title="Download from cloud"/>
       </v:shape>
     </w:pict>
   </w:numPicBullet>
   <w:numPicBullet w:numPicBulletId="3">
     <w:pict>
-      <v:shape id="_x0000_i1032" type="#_x0000_t75" style="width:165.6pt;height:165.6pt;visibility:visible;mso-wrap-style:square" o:bullet="t">
+      <v:shape id="_x0000_i1029" type="#_x0000_t75" style="width:165.75pt;height:165.75pt;visibility:visible;mso-wrap-style:square" o:bullet="t">
         <v:imagedata r:id="rId4" o:title="6867D38F"/>
       </v:shape>
     </w:pict>
@@ -7718,6 +7693,36 @@
     <w:basedOn w:val="DefaultParagraphFont"/>
     <w:rsid w:val="00210A26"/>
   </w:style>
+  <w:style w:type="paragraph" w:styleId="BalloonText">
+    <w:name w:val="Balloon Text"/>
+    <w:basedOn w:val="Normal"/>
+    <w:link w:val="BalloonTextChar"/>
+    <w:uiPriority w:val="99"/>
+    <w:semiHidden/>
+    <w:unhideWhenUsed/>
+    <w:rsid w:val="00C647C5"/>
+    <w:pPr>
+      <w:spacing w:after="0" w:line="240" w:lineRule="auto"/>
+    </w:pPr>
+    <w:rPr>
+      <w:rFonts w:ascii="Segoe UI" w:hAnsi="Segoe UI" w:cs="Segoe UI"/>
+      <w:sz w:val="18"/>
+      <w:szCs w:val="18"/>
+    </w:rPr>
+  </w:style>
+  <w:style w:type="character" w:customStyle="1" w:styleId="BalloonTextChar">
+    <w:name w:val="Balloon Text Char"/>
+    <w:basedOn w:val="DefaultParagraphFont"/>
+    <w:link w:val="BalloonText"/>
+    <w:uiPriority w:val="99"/>
+    <w:semiHidden/>
+    <w:rsid w:val="00C647C5"/>
+    <w:rPr>
+      <w:rFonts w:ascii="Segoe UI" w:hAnsi="Segoe UI" w:cs="Segoe UI"/>
+      <w:sz w:val="18"/>
+      <w:szCs w:val="18"/>
+    </w:rPr>
+  </w:style>
 </w:styles>
 </file>
 
@@ -8042,12 +8047,9 @@
 </file>
 
 <file path=customXml/item1.xml><?xml version="1.0" encoding="utf-8"?>
-<?mso-contentType ?>
-<FormTemplates xmlns="http://schemas.microsoft.com/sharepoint/v3/contenttype/forms">
-  <Display>DocumentLibraryForm</Display>
-  <Edit>DocumentLibraryForm</Edit>
-  <New>DocumentLibraryForm</New>
-</FormTemplates>
+<p:properties xmlns:p="http://schemas.microsoft.com/office/2006/metadata/properties" xmlns:xsi="http://www.w3.org/2001/XMLSchema-instance" xmlns:pc="http://schemas.microsoft.com/office/infopath/2007/PartnerControls">
+  <documentManagement/>
+</p:properties>
 </file>
 
 <file path=customXml/item2.xml><?xml version="1.0" encoding="utf-8"?>
@@ -8280,15 +8282,27 @@
 </file>
 
 <file path=customXml/item3.xml><?xml version="1.0" encoding="utf-8"?>
-<p:properties xmlns:p="http://schemas.microsoft.com/office/2006/metadata/properties" xmlns:xsi="http://www.w3.org/2001/XMLSchema-instance" xmlns:pc="http://schemas.microsoft.com/office/infopath/2007/PartnerControls">
-  <documentManagement/>
-</p:properties>
+<?mso-contentType ?>
+<FormTemplates xmlns="http://schemas.microsoft.com/sharepoint/v3/contenttype/forms">
+  <Display>DocumentLibraryForm</Display>
+  <Edit>DocumentLibraryForm</Edit>
+  <New>DocumentLibraryForm</New>
+</FormTemplates>
 </file>
 
 <file path=customXml/itemProps1.xml><?xml version="1.0" encoding="utf-8"?>
-<ds:datastoreItem xmlns:ds="http://schemas.openxmlformats.org/officeDocument/2006/customXml" ds:itemID="{7BFD71E4-33D5-445D-9CFC-21F1C7989C0E}">
+<ds:datastoreItem xmlns:ds="http://schemas.openxmlformats.org/officeDocument/2006/customXml" ds:itemID="{1A5F5AF1-B05B-4704-B970-F66948F444EC}">
   <ds:schemaRefs>
-    <ds:schemaRef ds:uri="http://schemas.microsoft.com/sharepoint/v3/contenttype/forms"/>
+    <ds:schemaRef ds:uri="http://purl.org/dc/elements/1.1/"/>
+    <ds:schemaRef ds:uri="http://schemas.microsoft.com/office/2006/metadata/properties"/>
+    <ds:schemaRef ds:uri="http://purl.org/dc/terms/"/>
+    <ds:schemaRef ds:uri="http://schemas.microsoft.com/office/2006/documentManagement/types"/>
+    <ds:schemaRef ds:uri="fc2bff61-6a31-4c51-9f32-b9bba46405e5"/>
+    <ds:schemaRef ds:uri="http://schemas.openxmlformats.org/package/2006/metadata/core-properties"/>
+    <ds:schemaRef ds:uri="http://schemas.microsoft.com/office/infopath/2007/PartnerControls"/>
+    <ds:schemaRef ds:uri="http://www.w3.org/XML/1998/namespace"/>
+    <ds:schemaRef ds:uri="cc9255bc-4d99-4f42-bba5-857cbcc6e725"/>
+    <ds:schemaRef ds:uri="http://purl.org/dc/dcmitype/"/>
   </ds:schemaRefs>
 </ds:datastoreItem>
 </file>
@@ -8313,18 +8327,9 @@
 </file>
 
 <file path=customXml/itemProps3.xml><?xml version="1.0" encoding="utf-8"?>
-<ds:datastoreItem xmlns:ds="http://schemas.openxmlformats.org/officeDocument/2006/customXml" ds:itemID="{1A5F5AF1-B05B-4704-B970-F66948F444EC}">
+<ds:datastoreItem xmlns:ds="http://schemas.openxmlformats.org/officeDocument/2006/customXml" ds:itemID="{7BFD71E4-33D5-445D-9CFC-21F1C7989C0E}">
   <ds:schemaRefs>
-    <ds:schemaRef ds:uri="http://schemas.openxmlformats.org/package/2006/metadata/core-properties"/>
-    <ds:schemaRef ds:uri="http://purl.org/dc/terms/"/>
-    <ds:schemaRef ds:uri="http://schemas.microsoft.com/office/2006/documentManagement/types"/>
-    <ds:schemaRef ds:uri="http://purl.org/dc/dcmitype/"/>
-    <ds:schemaRef ds:uri="http://schemas.microsoft.com/office/infopath/2007/PartnerControls"/>
-    <ds:schemaRef ds:uri="fc2bff61-6a31-4c51-9f32-b9bba46405e5"/>
-    <ds:schemaRef ds:uri="http://purl.org/dc/elements/1.1/"/>
-    <ds:schemaRef ds:uri="cc9255bc-4d99-4f42-bba5-857cbcc6e725"/>
-    <ds:schemaRef ds:uri="http://schemas.microsoft.com/office/2006/metadata/properties"/>
-    <ds:schemaRef ds:uri="http://www.w3.org/XML/1998/namespace"/>
+    <ds:schemaRef ds:uri="http://schemas.microsoft.com/sharepoint/v3/contenttype/forms"/>
   </ds:schemaRefs>
 </ds:datastoreItem>
 </file>
</xml_diff>